<commit_message>
Pc til mac, med litt endringer, og konvertert til .md
</commit_message>
<xml_diff>
--- a/PC_til_MAC.docx
+++ b/PC_til_MAC.docx
@@ -3034,7 +3034,7 @@
                   <v:path o:extrusionok="f" gradientshapeok="t" o:connecttype="rect"/>
                   <o:lock v:ext="edit" aspectratio="t"/>
                 </v:shapetype>
-                <v:shape id="_x0000_i1033" type="#_x0000_t75" alt="(spørsmål)" style="width:24pt;height:24pt"/>
+                <v:shape id="_x0000_i1025" type="#_x0000_t75" alt="(spørsmål)" style="width:24pt;height:24pt"/>
               </w:pict>
             </w:r>
             <w:r>
@@ -7867,7 +7867,18 @@
                 <w:lang w:eastAsia="nb-NO"/>
                 <w14:ligatures w14:val="none"/>
               </w:rPr>
-              <w:t xml:space="preserve"> + alt + h</w:t>
+              <w:t xml:space="preserve"> + alt + </w:t>
+            </w:r>
+            <w:r>
+              <w:rPr>
+                <w:rFonts w:ascii="Times New Roman" w:eastAsia="Times New Roman" w:hAnsi="Times New Roman" w:cs="Times New Roman"/>
+                <w:kern w:val="0"/>
+                <w:sz w:val="24"/>
+                <w:szCs w:val="24"/>
+                <w:lang w:eastAsia="nb-NO"/>
+                <w14:ligatures w14:val="none"/>
+              </w:rPr>
+              <w:t>O</w:t>
             </w:r>
           </w:p>
         </w:tc>
@@ -7985,6 +7996,30 @@
                 <w14:ligatures w14:val="none"/>
               </w:rPr>
             </w:pPr>
+            <w:proofErr w:type="spellStart"/>
+            <w:r>
+              <w:rPr>
+                <w:rFonts w:ascii="Times New Roman" w:eastAsia="Times New Roman" w:hAnsi="Times New Roman" w:cs="Times New Roman"/>
+                <w:kern w:val="0"/>
+                <w:sz w:val="24"/>
+                <w:szCs w:val="24"/>
+                <w:lang w:eastAsia="nb-NO"/>
+                <w14:ligatures w14:val="none"/>
+              </w:rPr>
+              <w:t>Shift</w:t>
+            </w:r>
+            <w:proofErr w:type="spellEnd"/>
+            <w:r>
+              <w:rPr>
+                <w:rFonts w:ascii="Times New Roman" w:eastAsia="Times New Roman" w:hAnsi="Times New Roman" w:cs="Times New Roman"/>
+                <w:kern w:val="0"/>
+                <w:sz w:val="24"/>
+                <w:szCs w:val="24"/>
+                <w:lang w:eastAsia="nb-NO"/>
+                <w14:ligatures w14:val="none"/>
+              </w:rPr>
+              <w:t xml:space="preserve"> + alt + N</w:t>
+            </w:r>
           </w:p>
         </w:tc>
         <w:tc>
@@ -8124,6 +8159,17 @@
                 <w14:ligatures w14:val="none"/>
               </w:rPr>
             </w:pPr>
+            <w:r>
+              <w:rPr>
+                <w:rFonts w:ascii="Times New Roman" w:eastAsia="Times New Roman" w:hAnsi="Times New Roman" w:cs="Times New Roman"/>
+                <w:kern w:val="0"/>
+                <w:sz w:val="24"/>
+                <w:szCs w:val="24"/>
+                <w:lang w:eastAsia="nb-NO"/>
+                <w14:ligatures w14:val="none"/>
+              </w:rPr>
+              <w:t>Alt + N</w:t>
+            </w:r>
           </w:p>
         </w:tc>
         <w:tc>
@@ -8239,6 +8285,17 @@
                 <w14:ligatures w14:val="none"/>
               </w:rPr>
             </w:pPr>
+            <w:r>
+              <w:rPr>
+                <w:rFonts w:ascii="Times New Roman" w:eastAsia="Times New Roman" w:hAnsi="Times New Roman" w:cs="Times New Roman"/>
+                <w:kern w:val="0"/>
+                <w:sz w:val="24"/>
+                <w:szCs w:val="24"/>
+                <w:lang w:eastAsia="nb-NO"/>
+                <w14:ligatures w14:val="none"/>
+              </w:rPr>
+              <w:t>Alt + B</w:t>
+            </w:r>
           </w:p>
         </w:tc>
         <w:tc>
@@ -8288,6 +8345,204 @@
         <w:tc>
           <w:tcPr>
             <w:tcW w:w="0" w:type="auto"/>
+          </w:tcPr>
+          <w:p>
+            <w:pPr>
+              <w:rPr>
+                <w:rFonts w:ascii="Times New Roman" w:eastAsia="Times New Roman" w:hAnsi="Times New Roman" w:cs="Times New Roman"/>
+                <w:kern w:val="0"/>
+                <w:sz w:val="24"/>
+                <w:szCs w:val="24"/>
+                <w:lang w:eastAsia="nb-NO"/>
+                <w14:ligatures w14:val="none"/>
+              </w:rPr>
+            </w:pPr>
+            <w:r>
+              <w:rPr>
+                <w:rFonts w:ascii="Times New Roman" w:eastAsia="Times New Roman" w:hAnsi="Times New Roman" w:cs="Times New Roman"/>
+                <w:kern w:val="0"/>
+                <w:sz w:val="24"/>
+                <w:szCs w:val="24"/>
+                <w:lang w:eastAsia="nb-NO"/>
+                <w14:ligatures w14:val="none"/>
+              </w:rPr>
+              <w:t>Zoom inn</w:t>
+            </w:r>
+          </w:p>
+        </w:tc>
+        <w:tc>
+          <w:tcPr>
+            <w:tcW w:w="0" w:type="auto"/>
+          </w:tcPr>
+          <w:p>
+            <w:pPr>
+              <w:rPr>
+                <w:rFonts w:ascii="Times New Roman" w:eastAsia="Times New Roman" w:hAnsi="Times New Roman" w:cs="Times New Roman"/>
+                <w:kern w:val="0"/>
+                <w:sz w:val="24"/>
+                <w:szCs w:val="24"/>
+                <w:lang w:eastAsia="nb-NO"/>
+                <w14:ligatures w14:val="none"/>
+              </w:rPr>
+            </w:pPr>
+            <w:proofErr w:type="spellStart"/>
+            <w:r>
+              <w:rPr>
+                <w:rFonts w:ascii="Times New Roman" w:eastAsia="Times New Roman" w:hAnsi="Times New Roman" w:cs="Times New Roman"/>
+                <w:kern w:val="0"/>
+                <w:sz w:val="24"/>
+                <w:szCs w:val="24"/>
+                <w:lang w:eastAsia="nb-NO"/>
+                <w14:ligatures w14:val="none"/>
+              </w:rPr>
+              <w:t>Shift</w:t>
+            </w:r>
+            <w:proofErr w:type="spellEnd"/>
+            <w:r>
+              <w:rPr>
+                <w:rFonts w:ascii="Times New Roman" w:eastAsia="Times New Roman" w:hAnsi="Times New Roman" w:cs="Times New Roman"/>
+                <w:kern w:val="0"/>
+                <w:sz w:val="24"/>
+                <w:szCs w:val="24"/>
+                <w:lang w:eastAsia="nb-NO"/>
+                <w14:ligatures w14:val="none"/>
+              </w:rPr>
+              <w:t xml:space="preserve"> + alt + </w:t>
+            </w:r>
+            <w:r>
+              <w:rPr>
+                <w:rFonts w:ascii="Aptos Black" w:eastAsia="Times New Roman" w:hAnsi="Aptos Black" w:cs="Times New Roman"/>
+                <w:kern w:val="0"/>
+                <w:sz w:val="28"/>
+                <w:szCs w:val="28"/>
+                <w:lang w:eastAsia="nb-NO"/>
+                <w14:ligatures w14:val="none"/>
+              </w:rPr>
+              <w:t>+</w:t>
+            </w:r>
+          </w:p>
+        </w:tc>
+        <w:tc>
+          <w:tcPr>
+            <w:tcW w:w="0" w:type="auto"/>
+          </w:tcPr>
+          <w:p>
+            <w:pPr>
+              <w:rPr>
+                <w:rFonts w:ascii="Times New Roman" w:eastAsia="Times New Roman" w:hAnsi="Times New Roman" w:cs="Times New Roman"/>
+                <w:kern w:val="0"/>
+                <w:sz w:val="24"/>
+                <w:szCs w:val="24"/>
+                <w:lang w:eastAsia="nb-NO"/>
+                <w14:ligatures w14:val="none"/>
+              </w:rPr>
+            </w:pPr>
+          </w:p>
+        </w:tc>
+      </w:tr>
+      <w:tr>
+        <w:tc>
+          <w:tcPr>
+            <w:tcW w:w="0" w:type="auto"/>
+          </w:tcPr>
+          <w:p>
+            <w:pPr>
+              <w:rPr>
+                <w:rFonts w:ascii="Times New Roman" w:eastAsia="Times New Roman" w:hAnsi="Times New Roman" w:cs="Times New Roman"/>
+                <w:kern w:val="0"/>
+                <w:sz w:val="24"/>
+                <w:szCs w:val="24"/>
+                <w:lang w:eastAsia="nb-NO"/>
+                <w14:ligatures w14:val="none"/>
+              </w:rPr>
+            </w:pPr>
+            <w:r>
+              <w:rPr>
+                <w:rFonts w:ascii="Times New Roman" w:eastAsia="Times New Roman" w:hAnsi="Times New Roman" w:cs="Times New Roman"/>
+                <w:kern w:val="0"/>
+                <w:sz w:val="24"/>
+                <w:szCs w:val="24"/>
+                <w:lang w:eastAsia="nb-NO"/>
+                <w14:ligatures w14:val="none"/>
+              </w:rPr>
+              <w:t>Zoom ut</w:t>
+            </w:r>
+          </w:p>
+        </w:tc>
+        <w:tc>
+          <w:tcPr>
+            <w:tcW w:w="0" w:type="auto"/>
+          </w:tcPr>
+          <w:p>
+            <w:pPr>
+              <w:rPr>
+                <w:rFonts w:ascii="Times New Roman" w:eastAsia="Times New Roman" w:hAnsi="Times New Roman" w:cs="Times New Roman"/>
+                <w:kern w:val="0"/>
+                <w:sz w:val="24"/>
+                <w:szCs w:val="24"/>
+                <w:lang w:eastAsia="nb-NO"/>
+                <w14:ligatures w14:val="none"/>
+              </w:rPr>
+            </w:pPr>
+            <w:proofErr w:type="spellStart"/>
+            <w:r>
+              <w:rPr>
+                <w:rFonts w:ascii="Times New Roman" w:eastAsia="Times New Roman" w:hAnsi="Times New Roman" w:cs="Times New Roman"/>
+                <w:kern w:val="0"/>
+                <w:sz w:val="24"/>
+                <w:szCs w:val="24"/>
+                <w:lang w:eastAsia="nb-NO"/>
+                <w14:ligatures w14:val="none"/>
+              </w:rPr>
+              <w:t>Shift</w:t>
+            </w:r>
+            <w:proofErr w:type="spellEnd"/>
+            <w:r>
+              <w:rPr>
+                <w:rFonts w:ascii="Times New Roman" w:eastAsia="Times New Roman" w:hAnsi="Times New Roman" w:cs="Times New Roman"/>
+                <w:kern w:val="0"/>
+                <w:sz w:val="24"/>
+                <w:szCs w:val="24"/>
+                <w:lang w:eastAsia="nb-NO"/>
+                <w14:ligatures w14:val="none"/>
+              </w:rPr>
+              <w:t xml:space="preserve"> + alt + </w:t>
+            </w:r>
+            <w:r>
+              <w:rPr>
+                <w:rFonts w:ascii="Aptos Black" w:eastAsia="Times New Roman" w:hAnsi="Aptos Black" w:cs="Times New Roman"/>
+                <w:kern w:val="0"/>
+                <w:sz w:val="28"/>
+                <w:szCs w:val="28"/>
+                <w:lang w:eastAsia="nb-NO"/>
+                <w14:ligatures w14:val="none"/>
+              </w:rPr>
+              <w:t>-</w:t>
+            </w:r>
+          </w:p>
+        </w:tc>
+        <w:tc>
+          <w:tcPr>
+            <w:tcW w:w="0" w:type="auto"/>
+          </w:tcPr>
+          <w:p>
+            <w:pPr>
+              <w:rPr>
+                <w:rFonts w:ascii="Times New Roman" w:eastAsia="Times New Roman" w:hAnsi="Times New Roman" w:cs="Times New Roman"/>
+                <w:kern w:val="0"/>
+                <w:sz w:val="24"/>
+                <w:szCs w:val="24"/>
+                <w:lang w:eastAsia="nb-NO"/>
+                <w14:ligatures w14:val="none"/>
+              </w:rPr>
+            </w:pPr>
+          </w:p>
+        </w:tc>
+      </w:tr>
+      <w:tr>
+        <w:tc>
+          <w:tcPr>
+            <w:tcW w:w="0" w:type="auto"/>
             <w:hideMark/>
           </w:tcPr>
           <w:p>
@@ -8312,24 +8567,70 @@
               </w:rPr>
               <w:t>Reset zoom</w:t>
             </w:r>
-          </w:p>
-        </w:tc>
-        <w:tc>
-          <w:tcPr>
-            <w:tcW w:w="0" w:type="auto"/>
-            <w:hideMark/>
-          </w:tcPr>
-          <w:p>
-            <w:pPr>
-              <w:rPr>
-                <w:rFonts w:ascii="Times New Roman" w:eastAsia="Times New Roman" w:hAnsi="Times New Roman" w:cs="Times New Roman"/>
-                <w:kern w:val="0"/>
-                <w:sz w:val="24"/>
-                <w:szCs w:val="24"/>
-                <w:lang w:eastAsia="nb-NO"/>
-                <w14:ligatures w14:val="none"/>
-              </w:rPr>
-            </w:pPr>
+            <w:r>
+              <w:rPr>
+                <w:rFonts w:ascii="Times New Roman" w:eastAsia="Times New Roman" w:hAnsi="Times New Roman" w:cs="Times New Roman"/>
+                <w:kern w:val="0"/>
+                <w:sz w:val="24"/>
+                <w:szCs w:val="24"/>
+                <w:lang w:eastAsia="nb-NO"/>
+                <w14:ligatures w14:val="none"/>
+              </w:rPr>
+              <w:t xml:space="preserve"> (100%)</w:t>
+            </w:r>
+          </w:p>
+        </w:tc>
+        <w:tc>
+          <w:tcPr>
+            <w:tcW w:w="0" w:type="auto"/>
+            <w:hideMark/>
+          </w:tcPr>
+          <w:p>
+            <w:pPr>
+              <w:rPr>
+                <w:rFonts w:ascii="Times New Roman" w:eastAsia="Times New Roman" w:hAnsi="Times New Roman" w:cs="Times New Roman"/>
+                <w:kern w:val="0"/>
+                <w:sz w:val="24"/>
+                <w:szCs w:val="24"/>
+                <w:lang w:eastAsia="nb-NO"/>
+                <w14:ligatures w14:val="none"/>
+              </w:rPr>
+            </w:pPr>
+            <w:proofErr w:type="spellStart"/>
+            <w:r>
+              <w:rPr>
+                <w:rFonts w:ascii="Times New Roman" w:eastAsia="Times New Roman" w:hAnsi="Times New Roman" w:cs="Times New Roman"/>
+                <w:kern w:val="0"/>
+                <w:sz w:val="24"/>
+                <w:szCs w:val="24"/>
+                <w:lang w:eastAsia="nb-NO"/>
+                <w14:ligatures w14:val="none"/>
+              </w:rPr>
+              <w:t>Shift</w:t>
+            </w:r>
+            <w:proofErr w:type="spellEnd"/>
+            <w:r>
+              <w:rPr>
+                <w:rFonts w:ascii="Times New Roman" w:eastAsia="Times New Roman" w:hAnsi="Times New Roman" w:cs="Times New Roman"/>
+                <w:kern w:val="0"/>
+                <w:sz w:val="24"/>
+                <w:szCs w:val="24"/>
+                <w:lang w:eastAsia="nb-NO"/>
+                <w14:ligatures w14:val="none"/>
+              </w:rPr>
+              <w:t xml:space="preserve"> + alt + </w:t>
+            </w:r>
+            <w:r>
+              <w:rPr>
+                <w:rFonts w:ascii="Aptos Black" w:eastAsia="Times New Roman" w:hAnsi="Aptos Black" w:cs="Times New Roman"/>
+                <w:kern w:val="0"/>
+                <w:sz w:val="28"/>
+                <w:szCs w:val="28"/>
+                <w:lang w:eastAsia="nb-NO"/>
+                <w14:ligatures w14:val="none"/>
+              </w:rPr>
+              <w:t>0</w:t>
+            </w:r>
           </w:p>
         </w:tc>
         <w:tc>
@@ -9656,19 +9957,28 @@
                 <w14:ligatures w14:val="none"/>
               </w:rPr>
             </w:pPr>
-            <w:proofErr w:type="spellStart"/>
-            <w:r>
-              <w:rPr>
-                <w:rFonts w:ascii="Times New Roman" w:eastAsia="Times New Roman" w:hAnsi="Times New Roman" w:cs="Times New Roman"/>
-                <w:kern w:val="0"/>
-                <w:sz w:val="24"/>
-                <w:szCs w:val="24"/>
-                <w:lang w:eastAsia="nb-NO"/>
-                <w14:ligatures w14:val="none"/>
-              </w:rPr>
-              <w:t>control</w:t>
-            </w:r>
-            <w:proofErr w:type="spellEnd"/>
+            <w:r>
+              <w:rPr>
+                <w:rFonts w:ascii="Times New Roman" w:eastAsia="Times New Roman" w:hAnsi="Times New Roman" w:cs="Times New Roman"/>
+                <w:kern w:val="0"/>
+                <w:sz w:val="24"/>
+                <w:szCs w:val="24"/>
+                <w:lang w:eastAsia="nb-NO"/>
+                <w14:ligatures w14:val="none"/>
+              </w:rPr>
+              <w:t>C</w:t>
+            </w:r>
+            <w:r>
+              <w:rPr>
+                <w:rFonts w:ascii="Times New Roman" w:eastAsia="Times New Roman" w:hAnsi="Times New Roman" w:cs="Times New Roman"/>
+                <w:kern w:val="0"/>
+                <w:sz w:val="24"/>
+                <w:szCs w:val="24"/>
+                <w:lang w:eastAsia="nb-NO"/>
+                <w14:ligatures w14:val="none"/>
+              </w:rPr>
+              <w:t>ontrol</w:t>
+            </w:r>
           </w:p>
         </w:tc>
         <w:tc>
@@ -9737,6 +10047,7 @@
                 <w:lang w:eastAsia="nb-NO"/>
                 <w14:ligatures w14:val="none"/>
               </w:rPr>
+              <w:lastRenderedPageBreak/>
               <w:t>Vise tomt skrivebord</w:t>
             </w:r>
           </w:p>

</xml_diff>